<commit_message>
Planteamiento de las posibles ecuaciones
</commit_message>
<xml_diff>
--- a/Parcial 1.docx
+++ b/Parcial 1.docx
@@ -62,6 +62,26 @@
             </a:graphic>
           </wp:inline>
         </w:drawing>
+      </w:r>
+    </w:p>
+    <w:p>
+      <w:r>
+        <w:t>Para que el disparo sea efectivo contra l disparo de el cañon 1</w:t>
+      </w:r>
+    </w:p>
+    <w:p>
+      <w:r>
+        <w:t>X1 = X2</w:t>
+      </w:r>
+    </w:p>
+    <w:p>
+      <w:r>
+        <w:t>Xo1+Vx1*T1 = Xo2 + Vx2*T2</w:t>
+      </w:r>
+    </w:p>
+    <w:p>
+      <w:r>
+        <w:t>(XD,YD) &lt;= 0,025d(XO,YO)</w:t>
       </w:r>
     </w:p>
     <w:sectPr>

</xml_diff>

<commit_message>
final de el planteamiento fisico.
</commit_message>
<xml_diff>
--- a/Parcial 1.docx
+++ b/Parcial 1.docx
@@ -6,7 +6,7 @@
     <w:p/>
     <w:p>
       <w:r>
-        <w:t>Inicio de el planteamiento de el problema:</w:t>
+        <w:t>Inicio del planteamiento del problema:</w:t>
       </w:r>
     </w:p>
     <w:p>
@@ -66,7 +66,15 @@
     </w:p>
     <w:p>
       <w:r>
-        <w:t>Para que el disparo sea efectivo contra l disparo de el cañon 1</w:t>
+        <w:t xml:space="preserve">Para que el disparo sea efectivo contra l disparo del </w:t>
+      </w:r>
+      <w:proofErr w:type="spellStart"/>
+      <w:r>
+        <w:t>cañon</w:t>
+      </w:r>
+      <w:proofErr w:type="spellEnd"/>
+      <w:r>
+        <w:t xml:space="preserve"> 1</w:t>
       </w:r>
     </w:p>
     <w:p>
@@ -81,9 +89,87 @@
     </w:p>
     <w:p>
       <w:r>
-        <w:t>(XD,YD) &lt;= 0,025d(XO,YO)</w:t>
-      </w:r>
-    </w:p>
+        <w:t>(</w:t>
+      </w:r>
+      <w:proofErr w:type="gramStart"/>
+      <w:r>
+        <w:t>XD,YD</w:t>
+      </w:r>
+      <w:proofErr w:type="gramEnd"/>
+      <w:r>
+        <w:t>) &lt;= 0,025d(XO,YO)</w:t>
+      </w:r>
+    </w:p>
+    <w:p/>
+    <w:p>
+      <w:r>
+        <w:rPr>
+          <w:noProof/>
+        </w:rPr>
+        <w:drawing>
+          <wp:inline distT="0" distB="0" distL="0" distR="0" wp14:anchorId="383D661D" wp14:editId="61F54715">
+            <wp:extent cx="2324100" cy="3098891"/>
+            <wp:effectExtent l="0" t="6350" r="0" b="0"/>
+            <wp:docPr id="1" name="Imagen 1"/>
+            <wp:cNvGraphicFramePr>
+              <a:graphicFrameLocks xmlns:a="http://schemas.openxmlformats.org/drawingml/2006/main" noChangeAspect="1"/>
+            </wp:cNvGraphicFramePr>
+            <a:graphic xmlns:a="http://schemas.openxmlformats.org/drawingml/2006/main">
+              <a:graphicData uri="http://schemas.openxmlformats.org/drawingml/2006/picture">
+                <pic:pic xmlns:pic="http://schemas.openxmlformats.org/drawingml/2006/picture">
+                  <pic:nvPicPr>
+                    <pic:cNvPr id="0" name="Picture 1"/>
+                    <pic:cNvPicPr>
+                      <a:picLocks noChangeAspect="1" noChangeArrowheads="1"/>
+                    </pic:cNvPicPr>
+                  </pic:nvPicPr>
+                  <pic:blipFill>
+                    <a:blip r:embed="rId7" cstate="print">
+                      <a:extLst>
+                        <a:ext uri="{28A0092B-C50C-407E-A947-70E740481C1C}">
+                          <a14:useLocalDpi xmlns:a14="http://schemas.microsoft.com/office/drawing/2010/main" val="0"/>
+                        </a:ext>
+                      </a:extLst>
+                    </a:blip>
+                    <a:srcRect/>
+                    <a:stretch>
+                      <a:fillRect/>
+                    </a:stretch>
+                  </pic:blipFill>
+                  <pic:spPr bwMode="auto">
+                    <a:xfrm rot="16200000">
+                      <a:off x="0" y="0"/>
+                      <a:ext cx="2325057" cy="3100167"/>
+                    </a:xfrm>
+                    <a:prstGeom prst="rect">
+                      <a:avLst/>
+                    </a:prstGeom>
+                    <a:noFill/>
+                    <a:ln>
+                      <a:noFill/>
+                    </a:ln>
+                  </pic:spPr>
+                </pic:pic>
+              </a:graphicData>
+            </a:graphic>
+          </wp:inline>
+        </w:drawing>
+      </w:r>
+    </w:p>
+    <w:p>
+      <w:r>
+        <w:t xml:space="preserve">Debido a que la información infiltrada llega con 2 segundos de retraso, se debería crear una función que este programada para predecir según los parámetros informados del cañón ofensivo que debería estar en la posición </w:t>
+      </w:r>
+      <w:proofErr w:type="spellStart"/>
+      <w:r>
+        <w:t>Xo</w:t>
+      </w:r>
+      <w:proofErr w:type="spellEnd"/>
+      <w:r>
+        <w:t xml:space="preserve"> + Vx1*(T1+2).</w:t>
+      </w:r>
+    </w:p>
+    <w:p/>
     <w:sectPr>
       <w:pgSz w:w="11906" w:h="16838"/>
       <w:pgMar w:top="1417" w:right="1701" w:bottom="1417" w:left="1701" w:header="708" w:footer="708" w:gutter="0"/>

</xml_diff>

<commit_message>
Resumen de lo que se podria escribir en el codigo de c++
</commit_message>
<xml_diff>
--- a/Parcial 1.docx
+++ b/Parcial 1.docx
@@ -66,15 +66,7 @@
     </w:p>
     <w:p>
       <w:r>
-        <w:t xml:space="preserve">Para que el disparo sea efectivo contra l disparo del </w:t>
-      </w:r>
-      <w:proofErr w:type="spellStart"/>
-      <w:r>
-        <w:t>cañon</w:t>
-      </w:r>
-      <w:proofErr w:type="spellEnd"/>
-      <w:r>
-        <w:t xml:space="preserve"> 1</w:t>
+        <w:t>Para que el disparo sea efectivo contra l disparo del cañon 1</w:t>
       </w:r>
     </w:p>
     <w:p>
@@ -89,15 +81,7 @@
     </w:p>
     <w:p>
       <w:r>
-        <w:t>(</w:t>
-      </w:r>
-      <w:proofErr w:type="gramStart"/>
-      <w:r>
-        <w:t>XD,YD</w:t>
-      </w:r>
-      <w:proofErr w:type="gramEnd"/>
-      <w:r>
-        <w:t>) &lt;= 0,025d(XO,YO)</w:t>
+        <w:t>(XD,YD) &lt;= 0,025d(XO,YO)</w:t>
       </w:r>
     </w:p>
     <w:p/>
@@ -158,17 +142,101 @@
     </w:p>
     <w:p>
       <w:r>
-        <w:t xml:space="preserve">Debido a que la información infiltrada llega con 2 segundos de retraso, se debería crear una función que este programada para predecir según los parámetros informados del cañón ofensivo que debería estar en la posición </w:t>
-      </w:r>
-      <w:proofErr w:type="spellStart"/>
-      <w:r>
-        <w:t>Xo</w:t>
-      </w:r>
-      <w:proofErr w:type="spellEnd"/>
-      <w:r>
-        <w:t xml:space="preserve"> + Vx1*(T1+2).</w:t>
-      </w:r>
-    </w:p>
+        <w:t>Debido a que la información infiltrada llega con 2 segundos de retraso, se debería crear una función que este programada para predecir según los parámetros informados del cañón ofensivo que debería estar en la posición Xo + Vx1*(T1+2).</w:t>
+      </w:r>
+    </w:p>
+    <w:p/>
+    <w:p/>
+    <w:p/>
+    <w:p/>
+    <w:p/>
+    <w:p/>
+    <w:p/>
+    <w:p/>
+    <w:p/>
+    <w:p>
+      <w:r>
+        <w:t>Función</w:t>
+      </w:r>
+      <w:r>
+        <w:t xml:space="preserve"> calcular el movimiento con T+2</w:t>
+      </w:r>
+    </w:p>
+    <w:p>
+      <w:r>
+        <w:tab/>
+        <w:t>Recibe los parámetros</w:t>
+      </w:r>
+    </w:p>
+    <w:p>
+      <w:r>
+        <w:tab/>
+        <w:t>Retorna la posición final donde podría caer el disparo</w:t>
+      </w:r>
+    </w:p>
+    <w:p>
+      <w:r>
+        <w:t xml:space="preserve">Dado que los parámetros pueden varias </w:t>
+      </w:r>
+      <w:r>
+        <w:t>las funciones creadas deben de ser triviales y no excluir los distintos casos.</w:t>
+      </w:r>
+    </w:p>
+    <w:p>
+      <w:r>
+        <w:t>El programa debe recibir los parámetros de punto inicial del cañón ofensivo</w:t>
+      </w:r>
+    </w:p>
+    <w:p>
+      <w:r>
+        <w:t>Por ejemplo, posición inicial de el cañón, velocidad con la cual el disparo sale</w:t>
+      </w:r>
+    </w:p>
+    <w:p>
+      <w:r>
+        <w:t>Se debe calcular según la velocidad, la posición de el disparo con respecto a el tiempo</w:t>
+      </w:r>
+    </w:p>
+    <w:p>
+      <w:r>
+        <w:t>Se debe tener condicionales ya que el disparo ofensivo tiene mayor radio de explosión</w:t>
+      </w:r>
+    </w:p>
+    <w:p>
+      <w:r>
+        <w:t>Se debe hacer un condicional para que el disparo defensivo explote justo a una distancia de 0,025 de el disparo ofensivo para que este no lo detecte.</w:t>
+      </w:r>
+    </w:p>
+    <w:p>
+      <w:r>
+        <w:t>Se deben hacer los distintos condicionales para las diferentes situaciones planteadas</w:t>
+      </w:r>
+    </w:p>
+    <w:p>
+      <w:r>
+        <w:t>También hay que añadirle a el disparo defensivo que es el de salida un retraso de 0,5 segundos</w:t>
+      </w:r>
+    </w:p>
+    <w:p>
+      <w:r>
+        <w:t>Dado esto se podría hacer una función que dada “</w:t>
+      </w:r>
+      <w:r>
+        <w:t>Función</w:t>
+      </w:r>
+      <w:r>
+        <w:t xml:space="preserve"> calcular movimiento con T+2</w:t>
+      </w:r>
+      <w:r>
+        <w:t>” sirva para la exactitud de los parámetros de salida</w:t>
+      </w:r>
+    </w:p>
+    <w:p>
+      <w:r>
+        <w:t>Se puede hacer una secuencia dado que puede generar al menos 3 disparos en cada una de las situaciones.</w:t>
+      </w:r>
+    </w:p>
+    <w:p/>
     <w:p/>
     <w:sectPr>
       <w:pgSz w:w="11906" w:h="16838"/>

</xml_diff>